<commit_message>
arreglo de agregar una pagina
</commit_message>
<xml_diff>
--- a/GeneradorConstancias/templates/template.docx
+++ b/GeneradorConstancias/templates/template.docx
@@ -4,35 +4,20 @@
   <w:body>
     <w:p>
       <w:pPr>
-        <w:spacing w:after="102" w:line="240" w:lineRule="exact"/>
+        <w:spacing w:after="0" w:line="250" w:lineRule="auto"/>
+        <w:ind w:right="1495"/>
         <w:rPr>
           <w:rFonts w:ascii="Times New Roman" w:eastAsia="Times New Roman" w:hAnsi="Times New Roman" w:cs="Times New Roman"/>
           <w:sz w:val="24"/>
           <w:szCs w:val="24"/>
         </w:rPr>
       </w:pPr>
-    </w:p>
-    <w:p>
-      <w:pPr>
-        <w:spacing w:after="0" w:line="250" w:lineRule="auto"/>
-        <w:ind w:left="1740" w:right="1495"/>
-        <w:jc w:val="center"/>
-        <w:rPr>
-          <w:rFonts w:ascii="Arial" w:eastAsia="Arial" w:hAnsi="Arial" w:cs="Arial"/>
-          <w:b/>
-          <w:bCs/>
-          <w:color w:val="003300"/>
-          <w:sz w:val="60"/>
-          <w:szCs w:val="60"/>
-          <w:lang w:val="es-MX"/>
-        </w:rPr>
-      </w:pPr>
       <w:r>
         <w:rPr>
           <w:noProof/>
         </w:rPr>
         <w:pict w14:anchorId="33D62782">
-          <v:group id="drawingObject1" o:spid="_x0000_s1026" style="position:absolute;left:0;text-align:left;margin-left:0;margin-top:-73.85pt;width:10in;height:540pt;z-index:-251658240;mso-wrap-distance-left:0;mso-wrap-distance-right:0;mso-position-horizontal-relative:page" coordsize="91440,68580" o:gfxdata="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" o:allowincell="f">
+          <v:group id="drawingObject1" o:spid="_x0000_s1026" style="position:absolute;margin-left:0;margin-top:-57.1pt;width:10in;height:540pt;z-index:-251658240;mso-wrap-distance-left:0;mso-wrap-distance-right:0;mso-position-horizontal-relative:page" coordsize="91440,68580" o:gfxdata="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" o:allowincell="f">
             <v:shapetype id="_x0000_t75" coordsize="21600,21600" o:spt="75" o:preferrelative="t" path="m@4@5l@4@11@9@11@9@5xe" filled="f" stroked="f">
               <v:stroke joinstyle="miter"/>
               <v:formulas>
@@ -77,7 +62,23 @@
           </v:group>
         </w:pict>
       </w:r>
-      <w:r>
+    </w:p>
+    <w:p>
+      <w:pPr>
+        <w:spacing w:after="0" w:line="250" w:lineRule="auto"/>
+        <w:ind w:right="1495"/>
+        <w:rPr>
+          <w:rFonts w:ascii="Times New Roman" w:eastAsia="Times New Roman" w:hAnsi="Times New Roman" w:cs="Times New Roman"/>
+          <w:sz w:val="24"/>
+          <w:szCs w:val="24"/>
+        </w:rPr>
+      </w:pPr>
+    </w:p>
+    <w:p>
+      <w:pPr>
+        <w:spacing w:after="0" w:line="250" w:lineRule="auto"/>
+        <w:ind w:right="1495"/>
+        <w:jc w:val="center"/>
         <w:rPr>
           <w:rFonts w:ascii="Arial" w:eastAsia="Arial" w:hAnsi="Arial" w:cs="Arial"/>
           <w:b/>
@@ -87,95 +88,18 @@
           <w:szCs w:val="60"/>
           <w:lang w:val="es-MX"/>
         </w:rPr>
-        <w:t>Instituto</w:t>
-      </w:r>
-      <w:r>
-        <w:rPr>
-          <w:rFonts w:ascii="Arial" w:eastAsia="Arial" w:hAnsi="Arial" w:cs="Arial"/>
+      </w:pPr>
+      <w:r>
+        <w:rPr>
+          <w:rFonts w:ascii="Arial" w:eastAsia="Arial" w:hAnsi="Arial" w:cs="Arial"/>
+          <w:b/>
+          <w:bCs/>
           <w:color w:val="003300"/>
           <w:sz w:val="60"/>
           <w:szCs w:val="60"/>
           <w:lang w:val="es-MX"/>
         </w:rPr>
-        <w:t xml:space="preserve"> </w:t>
-      </w:r>
-      <w:r>
-        <w:rPr>
-          <w:rFonts w:ascii="Arial" w:eastAsia="Arial" w:hAnsi="Arial" w:cs="Arial"/>
-          <w:b/>
-          <w:bCs/>
-          <w:color w:val="003300"/>
-          <w:sz w:val="60"/>
-          <w:szCs w:val="60"/>
-          <w:lang w:val="es-MX"/>
-        </w:rPr>
-        <w:t>Tecnológico</w:t>
-      </w:r>
-      <w:r>
-        <w:rPr>
-          <w:rFonts w:ascii="Arial" w:eastAsia="Arial" w:hAnsi="Arial" w:cs="Arial"/>
-          <w:color w:val="003300"/>
-          <w:sz w:val="60"/>
-          <w:szCs w:val="60"/>
-          <w:lang w:val="es-MX"/>
-        </w:rPr>
-        <w:t xml:space="preserve"> </w:t>
-      </w:r>
-      <w:r>
-        <w:rPr>
-          <w:rFonts w:ascii="Arial" w:eastAsia="Arial" w:hAnsi="Arial" w:cs="Arial"/>
-          <w:b/>
-          <w:bCs/>
-          <w:color w:val="003300"/>
-          <w:sz w:val="60"/>
-          <w:szCs w:val="60"/>
-          <w:lang w:val="es-MX"/>
-        </w:rPr>
-        <w:t>Superior</w:t>
-      </w:r>
-      <w:r>
-        <w:rPr>
-          <w:rFonts w:ascii="Arial" w:eastAsia="Arial" w:hAnsi="Arial" w:cs="Arial"/>
-          <w:color w:val="003300"/>
-          <w:sz w:val="60"/>
-          <w:szCs w:val="60"/>
-          <w:lang w:val="es-MX"/>
-        </w:rPr>
-        <w:t xml:space="preserve"> </w:t>
-      </w:r>
-      <w:r>
-        <w:rPr>
-          <w:rFonts w:ascii="Arial" w:eastAsia="Arial" w:hAnsi="Arial" w:cs="Arial"/>
-          <w:b/>
-          <w:bCs/>
-          <w:color w:val="003300"/>
-          <w:sz w:val="60"/>
-          <w:szCs w:val="60"/>
-          <w:lang w:val="es-MX"/>
-        </w:rPr>
-        <w:t>Zacatecas</w:t>
-      </w:r>
-      <w:r>
-        <w:rPr>
-          <w:rFonts w:ascii="Arial" w:eastAsia="Arial" w:hAnsi="Arial" w:cs="Arial"/>
-          <w:color w:val="003300"/>
-          <w:sz w:val="60"/>
-          <w:szCs w:val="60"/>
-          <w:lang w:val="es-MX"/>
-        </w:rPr>
-        <w:t xml:space="preserve"> </w:t>
-      </w:r>
-      <w:r>
-        <w:rPr>
-          <w:rFonts w:ascii="Arial" w:eastAsia="Arial" w:hAnsi="Arial" w:cs="Arial"/>
-          <w:b/>
-          <w:bCs/>
-          <w:color w:val="003300"/>
-          <w:sz w:val="60"/>
-          <w:szCs w:val="60"/>
-          <w:lang w:val="es-MX"/>
-        </w:rPr>
-        <w:t>Sur</w:t>
+        <w:t>Instituto tecnológico superior Zacatecas sur</w:t>
       </w:r>
     </w:p>
     <w:p>
@@ -222,8 +146,8 @@
           <w:iCs/>
           <w:color w:val="003300"/>
           <w:w w:val="97"/>
-          <w:sz w:val="120"/>
-          <w:szCs w:val="120"/>
+          <w:sz w:val="96"/>
+          <w:szCs w:val="96"/>
           <w:lang w:val="es-MX"/>
         </w:rPr>
         <w:t>R</w:t>
@@ -237,8 +161,8 @@
           <w:iCs/>
           <w:color w:val="003300"/>
           <w:w w:val="94"/>
-          <w:sz w:val="120"/>
-          <w:szCs w:val="120"/>
+          <w:sz w:val="96"/>
+          <w:szCs w:val="96"/>
           <w:lang w:val="es-MX"/>
         </w:rPr>
         <w:t>ec</w:t>
@@ -252,8 +176,8 @@
           <w:iCs/>
           <w:color w:val="003300"/>
           <w:w w:val="95"/>
-          <w:sz w:val="120"/>
-          <w:szCs w:val="120"/>
+          <w:sz w:val="96"/>
+          <w:szCs w:val="96"/>
           <w:lang w:val="es-MX"/>
         </w:rPr>
         <w:t>o</w:t>
@@ -267,8 +191,8 @@
           <w:iCs/>
           <w:color w:val="003300"/>
           <w:w w:val="96"/>
-          <w:sz w:val="120"/>
-          <w:szCs w:val="120"/>
+          <w:sz w:val="96"/>
+          <w:szCs w:val="96"/>
           <w:lang w:val="es-MX"/>
         </w:rPr>
         <w:t>n</w:t>
@@ -282,8 +206,8 @@
           <w:iCs/>
           <w:color w:val="003300"/>
           <w:w w:val="95"/>
-          <w:sz w:val="120"/>
-          <w:szCs w:val="120"/>
+          <w:sz w:val="96"/>
+          <w:szCs w:val="96"/>
           <w:lang w:val="es-MX"/>
         </w:rPr>
         <w:t>o</w:t>
@@ -297,8 +221,8 @@
           <w:iCs/>
           <w:color w:val="003300"/>
           <w:w w:val="94"/>
-          <w:sz w:val="120"/>
-          <w:szCs w:val="120"/>
+          <w:sz w:val="96"/>
+          <w:szCs w:val="96"/>
           <w:lang w:val="es-MX"/>
         </w:rPr>
         <w:t>c</w:t>
@@ -312,8 +236,8 @@
           <w:iCs/>
           <w:color w:val="003300"/>
           <w:w w:val="92"/>
-          <w:sz w:val="120"/>
-          <w:szCs w:val="120"/>
+          <w:sz w:val="96"/>
+          <w:szCs w:val="96"/>
           <w:lang w:val="es-MX"/>
         </w:rPr>
         <w:t>i</w:t>
@@ -327,8 +251,8 @@
           <w:iCs/>
           <w:color w:val="003300"/>
           <w:w w:val="97"/>
-          <w:sz w:val="120"/>
-          <w:szCs w:val="120"/>
+          <w:sz w:val="96"/>
+          <w:szCs w:val="96"/>
           <w:lang w:val="es-MX"/>
         </w:rPr>
         <w:t>m</w:t>
@@ -342,8 +266,8 @@
           <w:iCs/>
           <w:color w:val="003300"/>
           <w:w w:val="92"/>
-          <w:sz w:val="120"/>
-          <w:szCs w:val="120"/>
+          <w:sz w:val="96"/>
+          <w:szCs w:val="96"/>
           <w:lang w:val="es-MX"/>
         </w:rPr>
         <w:t>i</w:t>
@@ -357,8 +281,8 @@
           <w:iCs/>
           <w:color w:val="003300"/>
           <w:w w:val="94"/>
-          <w:sz w:val="120"/>
-          <w:szCs w:val="120"/>
+          <w:sz w:val="96"/>
+          <w:szCs w:val="96"/>
           <w:lang w:val="es-MX"/>
         </w:rPr>
         <w:t>e</w:t>
@@ -372,8 +296,8 @@
           <w:iCs/>
           <w:color w:val="003300"/>
           <w:w w:val="96"/>
-          <w:sz w:val="120"/>
-          <w:szCs w:val="120"/>
+          <w:sz w:val="96"/>
+          <w:szCs w:val="96"/>
           <w:lang w:val="es-MX"/>
         </w:rPr>
         <w:t>n</w:t>
@@ -387,8 +311,8 @@
           <w:iCs/>
           <w:color w:val="003300"/>
           <w:w w:val="94"/>
-          <w:sz w:val="120"/>
-          <w:szCs w:val="120"/>
+          <w:sz w:val="96"/>
+          <w:szCs w:val="96"/>
           <w:lang w:val="es-MX"/>
         </w:rPr>
         <w:t>t</w:t>
@@ -402,8 +326,8 @@
           <w:iCs/>
           <w:color w:val="003300"/>
           <w:w w:val="95"/>
-          <w:sz w:val="120"/>
-          <w:szCs w:val="120"/>
+          <w:sz w:val="96"/>
+          <w:szCs w:val="96"/>
           <w:lang w:val="es-MX"/>
         </w:rPr>
         <w:t>o</w:t>
@@ -412,8 +336,8 @@
         <w:rPr>
           <w:rFonts w:ascii="Monotype Corsiva" w:eastAsia="Monotype Corsiva" w:hAnsi="Monotype Corsiva" w:cs="Monotype Corsiva"/>
           <w:color w:val="003300"/>
-          <w:sz w:val="120"/>
-          <w:szCs w:val="120"/>
+          <w:sz w:val="96"/>
+          <w:szCs w:val="96"/>
           <w:lang w:val="es-MX"/>
         </w:rPr>
         <w:t xml:space="preserve"> </w:t>
@@ -422,8 +346,8 @@
         <w:rPr>
           <w:rFonts w:ascii="Arial" w:eastAsia="Arial" w:hAnsi="Arial" w:cs="Arial"/>
           <w:color w:val="666666"/>
-          <w:sz w:val="55"/>
-          <w:szCs w:val="55"/>
+          <w:sz w:val="40"/>
+          <w:szCs w:val="40"/>
           <w:lang w:val="es-MX"/>
         </w:rPr>
         <w:t>Otorgado a:</w:t>
@@ -454,15 +378,15 @@
     <w:p>
       <w:pPr>
         <w:spacing w:after="0" w:line="240" w:lineRule="auto"/>
-        <w:ind w:left="2332" w:right="-20"/>
-        <w:jc w:val="both"/>
+        <w:ind w:right="-20"/>
+        <w:jc w:val="center"/>
         <w:rPr>
           <w:rFonts w:ascii="Arial" w:eastAsia="Arial" w:hAnsi="Arial" w:cs="Arial"/>
           <w:b/>
           <w:bCs/>
           <w:color w:val="772E2E"/>
-          <w:sz w:val="60"/>
-          <w:szCs w:val="60"/>
+          <w:sz w:val="48"/>
+          <w:szCs w:val="48"/>
           <w:lang w:val="es-MX"/>
         </w:rPr>
       </w:pPr>
@@ -472,8 +396,8 @@
           <w:b/>
           <w:bCs/>
           <w:color w:val="772E2E"/>
-          <w:sz w:val="60"/>
-          <w:szCs w:val="60"/>
+          <w:sz w:val="48"/>
+          <w:szCs w:val="48"/>
           <w:lang w:val="es-MX"/>
         </w:rPr>
         <w:t>${</w:t>
@@ -485,8 +409,8 @@
           <w:b/>
           <w:bCs/>
           <w:color w:val="772E2E"/>
-          <w:sz w:val="60"/>
-          <w:szCs w:val="60"/>
+          <w:sz w:val="48"/>
+          <w:szCs w:val="48"/>
           <w:lang w:val="es-MX"/>
         </w:rPr>
         <w:t>nombrecompleto</w:t>
@@ -498,8 +422,8 @@
           <w:b/>
           <w:bCs/>
           <w:color w:val="772E2E"/>
-          <w:sz w:val="60"/>
-          <w:szCs w:val="60"/>
+          <w:sz w:val="48"/>
+          <w:szCs w:val="48"/>
           <w:lang w:val="es-MX"/>
         </w:rPr>
         <w:t>}</w:t>

</xml_diff>